<commit_message>
deleted api keys and fixewd up ghaphing script
</commit_message>
<xml_diff>
--- a/doc/aml_visualising_twitter_data.docx
+++ b/doc/aml_visualising_twitter_data.docx
@@ -279,13 +279,17 @@
     <w:p/>
     <w:p>
       <w:r>
-        <w:t xml:space="preserve">Phase 2: Create a model which can accurately assign a polarity to a group of new tweets within the chosen topic. Test your model against a different domain </w:t>
-      </w:r>
-      <w:proofErr w:type="spellStart"/>
-      <w:r>
-        <w:t>eg</w:t>
-      </w:r>
-      <w:proofErr w:type="spellEnd"/>
+        <w:t>Phase 2: Create a model which can accurately assign a polarity to a group of new tweets within the chosen topic. Test your model against a different domain e</w:t>
+      </w:r>
+      <w:r>
+        <w:t>.</w:t>
+      </w:r>
+      <w:r>
+        <w:t>g</w:t>
+      </w:r>
+      <w:r>
+        <w:t>.</w:t>
+      </w:r>
       <w:r>
         <w:t xml:space="preserve"> politics model on sports or tech.</w:t>
       </w:r>
@@ -377,8 +381,6 @@
           <w:r>
             <w:t>Contents</w:t>
           </w:r>
-          <w:bookmarkStart w:id="0" w:name="_GoBack"/>
-          <w:bookmarkEnd w:id="0"/>
         </w:p>
         <w:p>
           <w:pPr>
@@ -2287,22 +2289,22 @@
       <w:pPr>
         <w:pStyle w:val="Heading1"/>
       </w:pPr>
-      <w:bookmarkStart w:id="1" w:name="_Toc38217669"/>
+      <w:bookmarkStart w:id="0" w:name="_Toc38217669"/>
       <w:r>
         <w:lastRenderedPageBreak/>
         <w:t>Program Design</w:t>
       </w:r>
+      <w:bookmarkEnd w:id="0"/>
+    </w:p>
+    <w:p>
+      <w:pPr>
+        <w:pStyle w:val="Heading2"/>
+      </w:pPr>
+      <w:bookmarkStart w:id="1" w:name="_Toc38217670"/>
+      <w:r>
+        <w:t>Design Diagram</w:t>
+      </w:r>
       <w:bookmarkEnd w:id="1"/>
-    </w:p>
-    <w:p>
-      <w:pPr>
-        <w:pStyle w:val="Heading2"/>
-      </w:pPr>
-      <w:bookmarkStart w:id="2" w:name="_Toc38217670"/>
-      <w:r>
-        <w:t>Design Diagram</w:t>
-      </w:r>
-      <w:bookmarkEnd w:id="2"/>
     </w:p>
     <w:p>
       <w:r>
@@ -2382,7 +2384,7 @@
       <w:pPr>
         <w:pStyle w:val="Heading2"/>
       </w:pPr>
-      <w:bookmarkStart w:id="3" w:name="_Toc38217671"/>
+      <w:bookmarkStart w:id="2" w:name="_Toc38217671"/>
       <w:r>
         <w:t xml:space="preserve">The </w:t>
       </w:r>
@@ -2392,29 +2394,59 @@
       <w:r>
         <w:t>Files</w:t>
       </w:r>
+      <w:bookmarkEnd w:id="2"/>
+    </w:p>
+    <w:p>
+      <w:pPr>
+        <w:pStyle w:val="Heading3"/>
+      </w:pPr>
+      <w:bookmarkStart w:id="3" w:name="_Toc38217672"/>
+      <w:r>
+        <w:t>code/Tweet_scraper.py</w:t>
+      </w:r>
       <w:bookmarkEnd w:id="3"/>
     </w:p>
     <w:p>
+      <w:r>
+        <w:t xml:space="preserve">It is responsible for scraping tweets from the </w:t>
+      </w:r>
+      <w:proofErr w:type="spellStart"/>
+      <w:r>
+        <w:t>T</w:t>
+      </w:r>
+      <w:r>
+        <w:t>weepy</w:t>
+      </w:r>
+      <w:proofErr w:type="spellEnd"/>
+      <w:r>
+        <w:t xml:space="preserve"> API. It can scrape up to 100 tweets per page. When run it will generate a data.csv file with 1500 tweets on the topic of “Animal Crossing” if it doesn’t already exist.</w:t>
+      </w:r>
+    </w:p>
+    <w:p/>
+    <w:p>
       <w:pPr>
         <w:pStyle w:val="Heading3"/>
       </w:pPr>
-      <w:bookmarkStart w:id="4" w:name="_Toc38217672"/>
-      <w:r>
-        <w:t>code/Tweet_scraper.py</w:t>
+      <w:bookmarkStart w:id="4" w:name="_Toc38217673"/>
+      <w:r>
+        <w:t>code/Model_generator.py</w:t>
       </w:r>
       <w:bookmarkEnd w:id="4"/>
     </w:p>
     <w:p>
       <w:r>
-        <w:t xml:space="preserve">It is responsible for scraping tweets from the </w:t>
+        <w:t>It will create models and run one against multiple categories on unseen data. It uses the data.csv file. It requires that 2 extra columns are added in manually. The Emotion and Polarity column.</w:t>
+      </w:r>
+      <w:r>
+        <w:t xml:space="preserve"> The predictions get stored as data frames into .</w:t>
       </w:r>
       <w:proofErr w:type="spellStart"/>
       <w:r>
-        <w:t>tweepy</w:t>
+        <w:t>pkl</w:t>
       </w:r>
       <w:proofErr w:type="spellEnd"/>
       <w:r>
-        <w:t xml:space="preserve"> API. It can scrape up to 100 tweets per page. When run it will generate a data.csv file with 1500 tweets on the topic of “Animal Crossing” if it doesn’t already exist.</w:t>
+        <w:t xml:space="preserve"> files along with the tweet data for graphing purposes.</w:t>
       </w:r>
     </w:p>
     <w:p/>
@@ -2422,26 +2454,34 @@
       <w:pPr>
         <w:pStyle w:val="Heading3"/>
       </w:pPr>
-      <w:bookmarkStart w:id="5" w:name="_Toc38217673"/>
-      <w:r>
-        <w:t>code/Model_generator.py</w:t>
+      <w:bookmarkStart w:id="5" w:name="_Toc38217674"/>
+      <w:r>
+        <w:t>code/Graph_data.py</w:t>
       </w:r>
       <w:bookmarkEnd w:id="5"/>
     </w:p>
     <w:p>
       <w:r>
-        <w:t>It will create models and run one against multiple categories on unseen data. It uses the data.csv file. It requires that 2 extra columns are added in manually. The Emotion and Polarity column.</w:t>
-      </w:r>
-      <w:r>
-        <w:t xml:space="preserve"> The predictions get stored as data frames into .</w:t>
+        <w:t xml:space="preserve">It graphs the data in </w:t>
+      </w:r>
+      <w:proofErr w:type="gramStart"/>
+      <w:r>
+        <w:t>the .</w:t>
+      </w:r>
+      <w:proofErr w:type="gramEnd"/>
+      <w:r>
+        <w:t xml:space="preserve">/output/ directory and stores the graphs as </w:t>
       </w:r>
       <w:proofErr w:type="spellStart"/>
       <w:r>
-        <w:t>pkl</w:t>
+        <w:t>png</w:t>
       </w:r>
       <w:proofErr w:type="spellEnd"/>
       <w:r>
-        <w:t xml:space="preserve"> files along with the tweet data for graphing purposes.</w:t>
+        <w:t xml:space="preserve"> files under ./output/graphs</w:t>
+      </w:r>
+      <w:r>
+        <w:t>.</w:t>
       </w:r>
     </w:p>
     <w:p/>
@@ -2449,62 +2489,30 @@
       <w:pPr>
         <w:pStyle w:val="Heading3"/>
       </w:pPr>
-      <w:bookmarkStart w:id="6" w:name="_Toc38217674"/>
-      <w:r>
-        <w:t>code/Graph_data.py</w:t>
+      <w:bookmarkStart w:id="6" w:name="_Toc38217675"/>
+      <w:r>
+        <w:t>code/Tweet.py</w:t>
       </w:r>
       <w:bookmarkEnd w:id="6"/>
     </w:p>
     <w:p>
       <w:r>
-        <w:t xml:space="preserve">It graphs the data in </w:t>
-      </w:r>
-      <w:proofErr w:type="gramStart"/>
-      <w:r>
-        <w:t>the .</w:t>
-      </w:r>
-      <w:proofErr w:type="gramEnd"/>
-      <w:r>
-        <w:t xml:space="preserve">/output/ directory and stores the graphs as </w:t>
-      </w:r>
-      <w:proofErr w:type="spellStart"/>
-      <w:r>
-        <w:t>png</w:t>
-      </w:r>
-      <w:proofErr w:type="spellEnd"/>
-      <w:r>
-        <w:t xml:space="preserve"> files under ./output/graphs</w:t>
+        <w:t>The Tweet class processes a line of tweet data from the API into data that can be used as part of the model creation and graphing. See the data section to understand what is extracted.</w:t>
       </w:r>
     </w:p>
     <w:p/>
     <w:p>
       <w:pPr>
-        <w:pStyle w:val="Heading3"/>
-      </w:pPr>
-      <w:bookmarkStart w:id="7" w:name="_Toc38217675"/>
-      <w:r>
-        <w:t>code/Tweet.py</w:t>
+        <w:pStyle w:val="Heading1"/>
+      </w:pPr>
+      <w:bookmarkStart w:id="7" w:name="_Toc38217676"/>
+      <w:r>
+        <w:t>Data</w:t>
+      </w:r>
+      <w:r>
+        <w:t xml:space="preserve"> Set</w:t>
       </w:r>
       <w:bookmarkEnd w:id="7"/>
-    </w:p>
-    <w:p>
-      <w:r>
-        <w:t>The Tweet class processes a line of tweet data from the API into data that can be used as part of the model creation and graphing. See the data section to understand what is extracted.</w:t>
-      </w:r>
-    </w:p>
-    <w:p/>
-    <w:p>
-      <w:pPr>
-        <w:pStyle w:val="Heading1"/>
-      </w:pPr>
-      <w:bookmarkStart w:id="8" w:name="_Toc38217676"/>
-      <w:r>
-        <w:t>Data</w:t>
-      </w:r>
-      <w:r>
-        <w:t xml:space="preserve"> Set</w:t>
-      </w:r>
-      <w:bookmarkEnd w:id="8"/>
     </w:p>
     <w:p>
       <w:r>
@@ -2945,11 +2953,11 @@
       <w:pPr>
         <w:pStyle w:val="Heading1"/>
       </w:pPr>
-      <w:bookmarkStart w:id="9" w:name="_Toc38217677"/>
+      <w:bookmarkStart w:id="8" w:name="_Toc38217677"/>
       <w:r>
         <w:t>Data Set vs Vader</w:t>
       </w:r>
-      <w:bookmarkEnd w:id="9"/>
+      <w:bookmarkEnd w:id="8"/>
     </w:p>
     <w:p>
       <w:r>
@@ -2975,7 +2983,19 @@
     <w:p/>
     <w:p>
       <w:r>
-        <w:t>After reviewing the data an accuracy of 60% has been reached with Vader. There mistakes on both sides and not all were easily resolvable. I think that this kind of accuracy is ok since some of the data can’t really be classified at all as context is included in pictures and responses to others.</w:t>
+        <w:t xml:space="preserve">After reviewing the data an accuracy of 60% has been reached with Vader. There </w:t>
+      </w:r>
+      <w:r>
+        <w:t xml:space="preserve">were </w:t>
+      </w:r>
+      <w:r>
+        <w:t>mistakes on both sides and not all were easily resolvable. I think that this kind of accuracy is ok</w:t>
+      </w:r>
+      <w:r>
+        <w:t>ay</w:t>
+      </w:r>
+      <w:r>
+        <w:t xml:space="preserve"> since some of the data can’t really be classified at all as context is included in pictures and responses to others.</w:t>
       </w:r>
     </w:p>
     <w:p/>
@@ -2983,26 +3003,26 @@
       <w:pPr>
         <w:pStyle w:val="Heading2"/>
       </w:pPr>
-      <w:bookmarkStart w:id="10" w:name="_Toc38217678"/>
+      <w:bookmarkStart w:id="9" w:name="_Toc38217678"/>
       <w:r>
         <w:t>The Results:</w:t>
       </w:r>
+      <w:bookmarkEnd w:id="9"/>
+    </w:p>
+    <w:p>
+      <w:r>
+        <w:t>(My data set as actual, Vader as predicted)</w:t>
+      </w:r>
+    </w:p>
+    <w:p>
+      <w:pPr>
+        <w:pStyle w:val="Heading3"/>
+      </w:pPr>
+      <w:bookmarkStart w:id="10" w:name="_Toc38217679"/>
+      <w:r>
+        <w:t>All Data:</w:t>
+      </w:r>
       <w:bookmarkEnd w:id="10"/>
-    </w:p>
-    <w:p>
-      <w:r>
-        <w:t>(My data set as actual, Vader as predicted)</w:t>
-      </w:r>
-    </w:p>
-    <w:p>
-      <w:pPr>
-        <w:pStyle w:val="Heading3"/>
-      </w:pPr>
-      <w:bookmarkStart w:id="11" w:name="_Toc38217679"/>
-      <w:r>
-        <w:t>All Data:</w:t>
-      </w:r>
-      <w:bookmarkEnd w:id="11"/>
     </w:p>
     <w:p>
       <w:r>
@@ -3133,11 +3153,11 @@
       <w:pPr>
         <w:pStyle w:val="Heading3"/>
       </w:pPr>
-      <w:bookmarkStart w:id="12" w:name="_Toc38217680"/>
+      <w:bookmarkStart w:id="11" w:name="_Toc38217680"/>
       <w:r>
         <w:t>Test Data Used on Models:</w:t>
       </w:r>
-      <w:bookmarkEnd w:id="12"/>
+      <w:bookmarkEnd w:id="11"/>
     </w:p>
     <w:p>
       <w:r>
@@ -3268,18 +3288,46 @@
       <w:pPr>
         <w:pStyle w:val="Heading1"/>
       </w:pPr>
-      <w:bookmarkStart w:id="13" w:name="_Toc38217681"/>
+      <w:bookmarkStart w:id="12" w:name="_Toc38217681"/>
       <w:r>
         <w:t>Tested Models</w:t>
       </w:r>
+      <w:bookmarkEnd w:id="12"/>
+    </w:p>
+    <w:p>
+      <w:r>
+        <w:t xml:space="preserve">A multitude of models </w:t>
+      </w:r>
+      <w:r>
+        <w:t>have</w:t>
+      </w:r>
+      <w:r>
+        <w:t xml:space="preserve"> been tested against this data with different data configurations</w:t>
+      </w:r>
+      <w:r>
+        <w:t>. The models were</w:t>
+      </w:r>
+      <w:r>
+        <w:t>:</w:t>
+      </w:r>
+    </w:p>
+    <w:p/>
+    <w:p>
+      <w:pPr>
+        <w:pStyle w:val="Heading2"/>
+      </w:pPr>
+      <w:bookmarkStart w:id="13" w:name="_Toc38217682"/>
+      <w:r>
+        <w:t>The Features</w:t>
+      </w:r>
       <w:bookmarkEnd w:id="13"/>
     </w:p>
     <w:p>
       <w:r>
-        <w:t>A multitude of models has been tested against this data with different data configurations.</w:t>
-      </w:r>
-      <w:r>
-        <w:t xml:space="preserve"> To test the models. The models were </w:t>
+        <w:t>The best data configuration must be when the only feature was the tweet content. Other features generally decreased the overall performance</w:t>
+      </w:r>
+      <w:r>
+        <w:t xml:space="preserve"> or had no affect other than slowing down the processing.</w:t>
       </w:r>
     </w:p>
     <w:p/>
@@ -3287,18 +3335,42 @@
       <w:pPr>
         <w:pStyle w:val="Heading2"/>
       </w:pPr>
-      <w:bookmarkStart w:id="14" w:name="_Toc38217682"/>
-      <w:r>
-        <w:t>The Features</w:t>
+      <w:bookmarkStart w:id="14" w:name="_Toc38217683"/>
+      <w:r>
+        <w:t>The Processing of Text</w:t>
       </w:r>
       <w:bookmarkEnd w:id="14"/>
     </w:p>
     <w:p>
       <w:r>
-        <w:t>The best data configuration must be when the only feature was the tweet content. Other features generally decreased the overall performance</w:t>
-      </w:r>
-      <w:r>
-        <w:t xml:space="preserve"> or had no affect other than slowing down the processing.</w:t>
+        <w:t xml:space="preserve">All models use a </w:t>
+      </w:r>
+      <w:proofErr w:type="spellStart"/>
+      <w:r>
+        <w:t>TfidfVectorizer</w:t>
+      </w:r>
+      <w:proofErr w:type="spellEnd"/>
+      <w:r>
+        <w:t xml:space="preserve"> to process the </w:t>
+      </w:r>
+      <w:r>
+        <w:t xml:space="preserve">text into values that can be easily fed into the model. The stemmer and stop words from the </w:t>
+      </w:r>
+      <w:proofErr w:type="spellStart"/>
+      <w:r>
+        <w:t>nltk</w:t>
+      </w:r>
+      <w:proofErr w:type="spellEnd"/>
+      <w:r>
+        <w:t xml:space="preserve"> library are used to pre-process the text and make sure we pass in the best possible input is passed to the model. Some characters like the # or @ are removed from the text as the </w:t>
+      </w:r>
+      <w:proofErr w:type="spellStart"/>
+      <w:r>
+        <w:t>nltk</w:t>
+      </w:r>
+      <w:proofErr w:type="spellEnd"/>
+      <w:r>
+        <w:t xml:space="preserve"> tokenizer would treat them as words which would affect the predictions in a weird way.</w:t>
       </w:r>
     </w:p>
     <w:p/>
@@ -3306,63 +3378,20 @@
       <w:pPr>
         <w:pStyle w:val="Heading2"/>
       </w:pPr>
-      <w:bookmarkStart w:id="15" w:name="_Toc38217683"/>
-      <w:r>
-        <w:t>The Processing of Text</w:t>
+      <w:bookmarkStart w:id="15" w:name="_Toc38217684"/>
+      <w:r>
+        <w:t>The Teste</w:t>
+      </w:r>
+      <w:r>
+        <w:t>d</w:t>
+      </w:r>
+      <w:r>
+        <w:t xml:space="preserve"> </w:t>
+      </w:r>
+      <w:r>
+        <w:t>Models</w:t>
       </w:r>
       <w:bookmarkEnd w:id="15"/>
-    </w:p>
-    <w:p>
-      <w:r>
-        <w:t xml:space="preserve">All models use a </w:t>
-      </w:r>
-      <w:proofErr w:type="spellStart"/>
-      <w:r>
-        <w:t>TfidfVectorizer</w:t>
-      </w:r>
-      <w:proofErr w:type="spellEnd"/>
-      <w:r>
-        <w:t xml:space="preserve"> to process the </w:t>
-      </w:r>
-      <w:r>
-        <w:t xml:space="preserve">text into values that can be easily fed into the model. The stemmer and stop words from the </w:t>
-      </w:r>
-      <w:proofErr w:type="spellStart"/>
-      <w:r>
-        <w:t>nltk</w:t>
-      </w:r>
-      <w:proofErr w:type="spellEnd"/>
-      <w:r>
-        <w:t xml:space="preserve"> library are used to pre-process the text and make sure we pass in the best possible input is passed to the model. Some characters like the # or @ are removed from the text as the </w:t>
-      </w:r>
-      <w:proofErr w:type="spellStart"/>
-      <w:r>
-        <w:t>nltk</w:t>
-      </w:r>
-      <w:proofErr w:type="spellEnd"/>
-      <w:r>
-        <w:t xml:space="preserve"> tokenizer would treat them as words which would affect the predictions in a weird way.</w:t>
-      </w:r>
-    </w:p>
-    <w:p/>
-    <w:p>
-      <w:pPr>
-        <w:pStyle w:val="Heading2"/>
-      </w:pPr>
-      <w:bookmarkStart w:id="16" w:name="_Toc38217684"/>
-      <w:r>
-        <w:t>The Teste</w:t>
-      </w:r>
-      <w:r>
-        <w:t>d</w:t>
-      </w:r>
-      <w:r>
-        <w:t xml:space="preserve"> </w:t>
-      </w:r>
-      <w:r>
-        <w:t>Models</w:t>
-      </w:r>
-      <w:bookmarkEnd w:id="16"/>
     </w:p>
     <w:p>
       <w:r>
@@ -3525,123 +3554,176 @@
     </w:p>
     <w:p>
       <w:r>
-        <w:t>Since the results were all so similar another approach needed to be taken when selecting the best algorithm overall. It was how well the classifier performed on other topics which is described in the section below.</w:t>
+        <w:t>Since the results were all so similar</w:t>
+      </w:r>
+      <w:r>
+        <w:t>,</w:t>
+      </w:r>
+      <w:r>
+        <w:t xml:space="preserve"> another approach needed to be taken when selecting the best algorithm overall. It </w:t>
+      </w:r>
+      <w:r>
+        <w:t>is</w:t>
+      </w:r>
+      <w:r>
+        <w:t xml:space="preserve"> how well the classifier performed on other topics which is described in the section below.</w:t>
       </w:r>
     </w:p>
     <w:p>
       <w:pPr>
         <w:pStyle w:val="Heading1"/>
       </w:pPr>
-      <w:bookmarkStart w:id="17" w:name="_Toc38217685"/>
+      <w:bookmarkStart w:id="16" w:name="_Toc38217685"/>
       <w:r>
         <w:t>The Chosen Model</w:t>
       </w:r>
+      <w:bookmarkEnd w:id="16"/>
+    </w:p>
+    <w:p>
+      <w:r>
+        <w:t xml:space="preserve">The model that performed best overall must be the </w:t>
+      </w:r>
+      <w:proofErr w:type="spellStart"/>
+      <w:r>
+        <w:t>RandomForestClassifier</w:t>
+      </w:r>
+      <w:proofErr w:type="spellEnd"/>
+      <w:r>
+        <w:t>. It performed like all models but performed way better on unseen data from different topics. Most models would predict all unseen data to be only Neutral or only Negative (Especially the NN and SVC classifier)</w:t>
+      </w:r>
+      <w:r>
+        <w:t xml:space="preserve"> this was very visible from the confusion matrix output</w:t>
+      </w:r>
+      <w:r>
+        <w:t>. Testing this involved manual scanning through tweets for each model to see how accurate the predictions were.</w:t>
+      </w:r>
+    </w:p>
+    <w:p/>
+    <w:p>
+      <w:r>
+        <w:t>Within the model_generator.py code</w:t>
+      </w:r>
+      <w:r>
+        <w:t>,</w:t>
+      </w:r>
+      <w:r>
+        <w:t xml:space="preserve"> to see performance in unseen data</w:t>
+      </w:r>
+      <w:r>
+        <w:t>,</w:t>
+      </w:r>
+      <w:r>
+        <w:t xml:space="preserve"> move the “</w:t>
+      </w:r>
+      <w:r>
+        <w:t>model =</w:t>
+      </w:r>
+      <w:r>
+        <w:t>” from line 234 (</w:t>
+      </w:r>
+      <w:proofErr w:type="spellStart"/>
+      <w:r>
+        <w:t>RandomForestClassifier</w:t>
+      </w:r>
+      <w:proofErr w:type="spellEnd"/>
+      <w:r>
+        <w:t xml:space="preserve"> by default) to a different classifier.</w:t>
+      </w:r>
+    </w:p>
+    <w:p>
+      <w:r>
+        <w:t xml:space="preserve">Line 226 for </w:t>
+      </w:r>
+      <w:proofErr w:type="spellStart"/>
+      <w:r>
+        <w:t>MLPClassifier</w:t>
+      </w:r>
+      <w:proofErr w:type="spellEnd"/>
+    </w:p>
+    <w:p>
+      <w:r>
+        <w:t xml:space="preserve">Line 230 for </w:t>
+      </w:r>
+      <w:r>
+        <w:t>SVC</w:t>
+      </w:r>
+    </w:p>
+    <w:p>
+      <w:r>
+        <w:t xml:space="preserve">Line 238 for </w:t>
+      </w:r>
+      <w:proofErr w:type="spellStart"/>
+      <w:r>
+        <w:t>LinearSVC</w:t>
+      </w:r>
+      <w:proofErr w:type="spellEnd"/>
+    </w:p>
+    <w:p>
+      <w:r>
+        <w:t xml:space="preserve">Line 241 for </w:t>
+      </w:r>
+      <w:proofErr w:type="spellStart"/>
+      <w:r>
+        <w:t>MultinomialNB</w:t>
+      </w:r>
+      <w:proofErr w:type="spellEnd"/>
+    </w:p>
+    <w:p/>
+    <w:p>
+      <w:r>
+        <w:t xml:space="preserve">The </w:t>
+      </w:r>
+      <w:proofErr w:type="spellStart"/>
+      <w:r>
+        <w:t>RandomForestClassifier</w:t>
+      </w:r>
+      <w:proofErr w:type="spellEnd"/>
+      <w:r>
+        <w:t xml:space="preserve"> did its best to classify tweets into their correct categories. This needs more testing as the live unseen data has never been categorised and the only </w:t>
+      </w:r>
+      <w:proofErr w:type="gramStart"/>
+      <w:r>
+        <w:t>comparison</w:t>
+      </w:r>
+      <w:proofErr w:type="gramEnd"/>
+      <w:r>
+        <w:t xml:space="preserve"> </w:t>
+      </w:r>
+      <w:r>
+        <w:t>we have is Vader which is only 60% accurate vs the dataset the models learned on.</w:t>
+      </w:r>
+    </w:p>
+    <w:p>
+      <w:pPr>
+        <w:pStyle w:val="Heading1"/>
+      </w:pPr>
+      <w:bookmarkStart w:id="17" w:name="_Toc38217686"/>
+      <w:r>
+        <w:t>Unseen Data from Different categories</w:t>
+      </w:r>
       <w:bookmarkEnd w:id="17"/>
     </w:p>
     <w:p>
       <w:r>
-        <w:t xml:space="preserve">The model that performed best overall must be the </w:t>
-      </w:r>
-      <w:proofErr w:type="spellStart"/>
-      <w:r>
-        <w:t>RandomForestClassifier</w:t>
-      </w:r>
-      <w:proofErr w:type="spellEnd"/>
-      <w:r>
-        <w:t>. It performed like all models but performed way better on unseen data from different topics. Most models would predict all unseen data to be only Neutral or only Negative (Especially the NN and SVC classifier)</w:t>
-      </w:r>
-      <w:r>
-        <w:t xml:space="preserve"> this was very visible from the confusion matrix output</w:t>
-      </w:r>
-      <w:r>
-        <w:t>. Testing this involved manual scanning through tweets for each model to see how accurate the predictions were.</w:t>
-      </w:r>
-    </w:p>
-    <w:p/>
-    <w:p>
-      <w:r>
-        <w:t>Within the model_generator.py code to see performance in unseen data move the “</w:t>
-      </w:r>
-      <w:r>
-        <w:t>model =</w:t>
-      </w:r>
-      <w:r>
-        <w:t>” from line 234 (</w:t>
-      </w:r>
-      <w:proofErr w:type="spellStart"/>
-      <w:r>
-        <w:t>RandomForestClassifier</w:t>
-      </w:r>
-      <w:proofErr w:type="spellEnd"/>
-      <w:r>
-        <w:t xml:space="preserve"> by default) to a different classifier.</w:t>
-      </w:r>
-    </w:p>
-    <w:p>
-      <w:r>
-        <w:t xml:space="preserve">Line 226 for </w:t>
-      </w:r>
-      <w:proofErr w:type="spellStart"/>
-      <w:r>
-        <w:t>MLPClassifier</w:t>
-      </w:r>
-      <w:proofErr w:type="spellEnd"/>
-    </w:p>
-    <w:p>
-      <w:r>
-        <w:t xml:space="preserve">Line 230 for </w:t>
-      </w:r>
-      <w:r>
-        <w:t>SVC</w:t>
-      </w:r>
-    </w:p>
-    <w:p>
-      <w:r>
-        <w:t xml:space="preserve">Line 238 for </w:t>
-      </w:r>
-      <w:proofErr w:type="spellStart"/>
-      <w:r>
-        <w:t>LinearSVC</w:t>
-      </w:r>
-      <w:proofErr w:type="spellEnd"/>
-    </w:p>
-    <w:p>
-      <w:r>
-        <w:t xml:space="preserve">Line 241 for </w:t>
-      </w:r>
-      <w:proofErr w:type="spellStart"/>
-      <w:r>
-        <w:t>MultinomialNB</w:t>
-      </w:r>
-      <w:proofErr w:type="spellEnd"/>
-    </w:p>
-    <w:p/>
-    <w:p>
-      <w:r>
-        <w:t xml:space="preserve">The </w:t>
-      </w:r>
-      <w:proofErr w:type="spellStart"/>
-      <w:r>
-        <w:t>RandomForestClassifier</w:t>
-      </w:r>
-      <w:proofErr w:type="spellEnd"/>
-      <w:r>
-        <w:t xml:space="preserve"> did its best to classify tweets into their correct categories. This needs more testing as the live unseen data has never been categorised and the only comparison, we have is Vader which is only 60% accurate vs the dataset the models learned on.</w:t>
-      </w:r>
-    </w:p>
-    <w:p>
-      <w:pPr>
-        <w:pStyle w:val="Heading1"/>
-      </w:pPr>
-      <w:bookmarkStart w:id="18" w:name="_Toc38217686"/>
-      <w:r>
-        <w:t>Unseen Data from Different categories</w:t>
-      </w:r>
-      <w:bookmarkEnd w:id="18"/>
-    </w:p>
-    <w:p>
-      <w:r>
-        <w:t>Each Category of unseen data has up to 500 tweets. 100 tweeps for 5 pages if available.</w:t>
+        <w:t xml:space="preserve">Each </w:t>
+      </w:r>
+      <w:r>
+        <w:t>c</w:t>
+      </w:r>
+      <w:r>
+        <w:t>ategory of unseen data has up to 500 tweets</w:t>
+      </w:r>
+      <w:r>
+        <w:t xml:space="preserve">; </w:t>
+      </w:r>
+      <w:r>
+        <w:t>100 twee</w:t>
+      </w:r>
+      <w:r>
+        <w:t>t</w:t>
+      </w:r>
+      <w:r>
+        <w:t>s for 5 pages if available.</w:t>
       </w:r>
     </w:p>
     <w:p>
@@ -3818,11 +3900,11 @@
       <w:pPr>
         <w:pStyle w:val="Heading2"/>
       </w:pPr>
-      <w:bookmarkStart w:id="19" w:name="_Toc38217687"/>
+      <w:bookmarkStart w:id="18" w:name="_Toc38217687"/>
       <w:r>
         <w:t>Vader comparison: Donald Trump</w:t>
       </w:r>
-      <w:bookmarkEnd w:id="19"/>
+      <w:bookmarkEnd w:id="18"/>
     </w:p>
     <w:p>
       <w:r>
@@ -3948,11 +4030,11 @@
       <w:pPr>
         <w:pStyle w:val="Heading2"/>
       </w:pPr>
-      <w:bookmarkStart w:id="20" w:name="_Toc38217688"/>
+      <w:bookmarkStart w:id="19" w:name="_Toc38217688"/>
       <w:r>
         <w:t>Vader comparison: Boris Jonson</w:t>
       </w:r>
-      <w:bookmarkEnd w:id="20"/>
+      <w:bookmarkEnd w:id="19"/>
     </w:p>
     <w:p>
       <w:r>
@@ -4077,11 +4159,11 @@
       <w:pPr>
         <w:pStyle w:val="Heading2"/>
       </w:pPr>
-      <w:bookmarkStart w:id="21" w:name="_Toc38217689"/>
+      <w:bookmarkStart w:id="20" w:name="_Toc38217689"/>
       <w:r>
         <w:t>Vader comparison: Covid-19</w:t>
       </w:r>
-      <w:bookmarkEnd w:id="21"/>
+      <w:bookmarkEnd w:id="20"/>
     </w:p>
     <w:p>
       <w:r>
@@ -4206,11 +4288,11 @@
       <w:pPr>
         <w:pStyle w:val="Heading2"/>
       </w:pPr>
-      <w:bookmarkStart w:id="22" w:name="_Toc38217690"/>
+      <w:bookmarkStart w:id="21" w:name="_Toc38217690"/>
       <w:r>
         <w:t>Vader comparison: Isolation</w:t>
       </w:r>
-      <w:bookmarkEnd w:id="22"/>
+      <w:bookmarkEnd w:id="21"/>
     </w:p>
     <w:p>
       <w:r>
@@ -4335,11 +4417,11 @@
       <w:pPr>
         <w:pStyle w:val="Heading2"/>
       </w:pPr>
-      <w:bookmarkStart w:id="23" w:name="_Toc38217691"/>
+      <w:bookmarkStart w:id="22" w:name="_Toc38217691"/>
       <w:r>
         <w:t>Vader comparison: virtual reality</w:t>
       </w:r>
-      <w:bookmarkEnd w:id="23"/>
+      <w:bookmarkEnd w:id="22"/>
     </w:p>
     <w:p>
       <w:r>
@@ -4464,11 +4546,11 @@
       <w:pPr>
         <w:pStyle w:val="Heading2"/>
       </w:pPr>
-      <w:bookmarkStart w:id="24" w:name="_Toc38217692"/>
+      <w:bookmarkStart w:id="23" w:name="_Toc38217692"/>
       <w:r>
         <w:t>Vader comparison: ps5</w:t>
       </w:r>
-      <w:bookmarkEnd w:id="24"/>
+      <w:bookmarkEnd w:id="23"/>
     </w:p>
     <w:p>
       <w:r>
@@ -4594,11 +4676,11 @@
       <w:pPr>
         <w:pStyle w:val="Heading2"/>
       </w:pPr>
-      <w:bookmarkStart w:id="25" w:name="_Toc38217693"/>
+      <w:bookmarkStart w:id="24" w:name="_Toc38217693"/>
       <w:r>
         <w:t>Vader comparison: Xbox Series X</w:t>
       </w:r>
-      <w:bookmarkEnd w:id="25"/>
+      <w:bookmarkEnd w:id="24"/>
     </w:p>
     <w:p>
       <w:r>
@@ -4723,65 +4805,130 @@
       <w:pPr>
         <w:pStyle w:val="Heading1"/>
       </w:pPr>
-      <w:bookmarkStart w:id="26" w:name="_Toc38217694"/>
+      <w:bookmarkStart w:id="25" w:name="_Toc38217694"/>
       <w:r>
         <w:lastRenderedPageBreak/>
         <w:t>Conclusion</w:t>
       </w:r>
+      <w:bookmarkEnd w:id="25"/>
+    </w:p>
+    <w:p>
+      <w:r>
+        <w:t>In conclusion</w:t>
+      </w:r>
+      <w:r>
+        <w:t>,</w:t>
+      </w:r>
+      <w:r>
+        <w:t xml:space="preserve"> all models performed ok</w:t>
+      </w:r>
+      <w:r>
+        <w:t>ay</w:t>
+      </w:r>
+      <w:r>
+        <w:t xml:space="preserve"> on tweets about “Animal Crossing”</w:t>
+      </w:r>
+      <w:r>
+        <w:t>. B</w:t>
+      </w:r>
+      <w:r>
+        <w:t>ased on reviewing tweets</w:t>
+      </w:r>
+      <w:r>
+        <w:t>,</w:t>
+      </w:r>
+      <w:r>
+        <w:t xml:space="preserve"> Vader isn’t perfect. Tweets out of context may not make as much sense as written text so it can be very hard to categorise them</w:t>
+      </w:r>
+      <w:r>
+        <w:t xml:space="preserve">. </w:t>
+      </w:r>
+      <w:proofErr w:type="gramStart"/>
+      <w:r>
+        <w:t xml:space="preserve">This </w:t>
+      </w:r>
+      <w:r>
+        <w:t>is why</w:t>
+      </w:r>
+      <w:proofErr w:type="gramEnd"/>
+      <w:r>
+        <w:t xml:space="preserve"> it</w:t>
+      </w:r>
+      <w:r>
+        <w:t>’</w:t>
+      </w:r>
+      <w:r>
+        <w:t>s not surprising that mine and the Vader sentiment analysis tool answers can be so different.</w:t>
+      </w:r>
+    </w:p>
+    <w:p/>
+    <w:p>
+      <w:r>
+        <w:t>On unseen data</w:t>
+      </w:r>
+      <w:r>
+        <w:t>,</w:t>
+      </w:r>
+      <w:r>
+        <w:t xml:space="preserve"> the models didn’t perform as well. </w:t>
+      </w:r>
+      <w:proofErr w:type="spellStart"/>
+      <w:r>
+        <w:t>RandomForestClassifier</w:t>
+      </w:r>
+      <w:proofErr w:type="spellEnd"/>
+      <w:r>
+        <w:t xml:space="preserve"> did best but even it was able to only classify around a third of the tweets in the same way as Vader. There is a chance that some tweets are classified incorrectly by Vader and correctly by this tool but even </w:t>
+      </w:r>
+      <w:r>
+        <w:t>then,</w:t>
+      </w:r>
+      <w:r>
+        <w:t xml:space="preserve"> the increase would probably be insignificant. I would estimate the average score to probably be around 35-45% if the tweets were classified by me.</w:t>
+      </w:r>
+    </w:p>
+    <w:p/>
+    <w:p>
+      <w:r>
+        <w:t>“Animal Crossing” was not a good choice in topics too. A lot of tweets in relation to covid-19 and Isolation would have been positive as far as the dataset is concerned. This is because people enjoyed playing the gam</w:t>
+      </w:r>
+      <w:bookmarkStart w:id="26" w:name="_GoBack"/>
       <w:bookmarkEnd w:id="26"/>
-    </w:p>
-    <w:p>
-      <w:r>
-        <w:t>In conclusion all models performed ok on tweets about “Animal Crossing” and based on reviewing tweets Vader isn’t perfect. Tweets out of context may not make as much sense as written text so it can be very hard to categorise them which is why its not surprising that mine and the Vader sentiment analysis tool answers can be so different.</w:t>
+      <w:r>
+        <w:t xml:space="preserve">e while all of this is happening. </w:t>
+      </w:r>
+      <w:r>
+        <w:t>It is</w:t>
+      </w:r>
+      <w:r>
+        <w:t xml:space="preserve"> letting them take their mind </w:t>
+      </w:r>
+      <w:r>
+        <w:t>off</w:t>
+      </w:r>
+      <w:r>
+        <w:t xml:space="preserve"> the serious issues plaguing the world right now.</w:t>
+      </w:r>
+      <w:r>
+        <w:t xml:space="preserve"> This could have impacted the model in a way where </w:t>
+      </w:r>
+      <w:r>
+        <w:t xml:space="preserve">it </w:t>
+      </w:r>
+      <w:r>
+        <w:t>is categorising some words normally associated with negativity or positivity incorrectly overall.</w:t>
       </w:r>
     </w:p>
     <w:p/>
     <w:p>
       <w:r>
-        <w:t xml:space="preserve">On unseen data the models didn’t perform as well. </w:t>
-      </w:r>
-      <w:proofErr w:type="spellStart"/>
-      <w:r>
-        <w:t>RandomForestClassifier</w:t>
-      </w:r>
-      <w:proofErr w:type="spellEnd"/>
-      <w:r>
-        <w:t xml:space="preserve"> did best but even it was able to only classify around a third of the tweets in the same way as Vader. There is a chance that some tweets are classified incorrectly by Vader and correctly by this tool but even </w:t>
-      </w:r>
-      <w:r>
-        <w:t>then,</w:t>
-      </w:r>
-      <w:r>
-        <w:t xml:space="preserve"> the increase would probably be insignificant. I would estimate the average score to probably be around 35-45% if the tweets were classified by me.</w:t>
-      </w:r>
-    </w:p>
-    <w:p/>
-    <w:p>
-      <w:r>
-        <w:t xml:space="preserve">“Animal Crossing” was not a good choice in topics too. A lot of tweets in relation to covid-19 and Isolation would have been positive as far as the dataset is concerned. This is because people enjoyed playing the game while all of this is happening. </w:t>
-      </w:r>
-      <w:r>
-        <w:t>It is</w:t>
-      </w:r>
-      <w:r>
-        <w:t xml:space="preserve"> letting them take their mind </w:t>
-      </w:r>
-      <w:proofErr w:type="gramStart"/>
-      <w:r>
-        <w:t>off of</w:t>
-      </w:r>
-      <w:proofErr w:type="gramEnd"/>
-      <w:r>
-        <w:t xml:space="preserve"> the serious issues plaguing the world right now.</w:t>
-      </w:r>
-      <w:r>
-        <w:t xml:space="preserve"> This could have impacted the model in a way where is categorising some words normally associated with negativity or positivity incorrectly overall.</w:t>
-      </w:r>
-    </w:p>
-    <w:p/>
-    <w:p>
-      <w:r>
-        <w:t>Lastly the model was small, with only 513 rows. Ideally it would be bigger so the models could learn better and be able to distinguish any incorrect categorisation in the dataset if enough data was provided. Also having more people categorise the data could make the model more accurate as tweets would be more accurately categorised by polarity.</w:t>
+        <w:t>Lastly</w:t>
+      </w:r>
+      <w:r>
+        <w:t>,</w:t>
+      </w:r>
+      <w:r>
+        <w:t xml:space="preserve"> the model was small with only 513 rows. Ideally it would be bigger so the models could learn better and be able to distinguish any incorrect categorisation in the dataset if enough data was provided. Also having more people categorise the data could make the model more accurate as tweets would be more accurately categorised by polarity.</w:t>
       </w:r>
     </w:p>
     <w:sectPr>
@@ -6505,7 +6652,7 @@
 </file>
 
 <file path=customXml/itemProps1.xml><?xml version="1.0" encoding="utf-8"?>
-<ds:datastoreItem xmlns:ds="http://schemas.openxmlformats.org/officeDocument/2006/customXml" ds:itemID="{CA038D1E-17EF-4027-ACE1-DD8A5426FDC8}">
+<ds:datastoreItem xmlns:ds="http://schemas.openxmlformats.org/officeDocument/2006/customXml" ds:itemID="{1DC6E4FD-7342-4093-9CD4-FD0F5B51D1A3}">
   <ds:schemaRefs>
     <ds:schemaRef ds:uri="http://schemas.openxmlformats.org/officeDocument/2006/bibliography"/>
   </ds:schemaRefs>

</xml_diff>